<commit_message>
Security with Spring Security and JWT
</commit_message>
<xml_diff>
--- a/Analys/Paths.docx
+++ b/Analys/Paths.docx
@@ -9,17 +9,17 @@
         <w:tblLook w:val="04A0" w:firstRow="1" w:lastRow="0" w:firstColumn="1" w:lastColumn="0" w:noHBand="0" w:noVBand="1"/>
       </w:tblPr>
       <w:tblGrid>
-        <w:gridCol w:w="929"/>
-        <w:gridCol w:w="1728"/>
-        <w:gridCol w:w="2856"/>
+        <w:gridCol w:w="916"/>
+        <w:gridCol w:w="1795"/>
+        <w:gridCol w:w="2831"/>
         <w:gridCol w:w="1053"/>
-        <w:gridCol w:w="1271"/>
-        <w:gridCol w:w="1788"/>
+        <w:gridCol w:w="1260"/>
+        <w:gridCol w:w="1770"/>
       </w:tblGrid>
       <w:tr>
         <w:tc>
           <w:tcPr>
-            <w:tcW w:w="929" w:type="dxa"/>
+            <w:tcW w:w="916" w:type="dxa"/>
           </w:tcPr>
           <w:p>
             <w:pPr>
@@ -58,7 +58,7 @@
         </w:tc>
         <w:tc>
           <w:tcPr>
-            <w:tcW w:w="1728" w:type="dxa"/>
+            <w:tcW w:w="1795" w:type="dxa"/>
           </w:tcPr>
           <w:p>
             <w:pPr>
@@ -75,13 +75,29 @@
                 <w:sz w:val="28"/>
                 <w:szCs w:val="28"/>
               </w:rPr>
-              <w:t>API Name</w:t>
-            </w:r>
-          </w:p>
-        </w:tc>
-        <w:tc>
-          <w:tcPr>
-            <w:tcW w:w="2856" w:type="dxa"/>
+              <w:t>User</w:t>
+            </w:r>
+            <w:r>
+              <w:rPr>
+                <w:rFonts w:ascii="Andale Mono" w:hAnsi="Andale Mono" w:cstheme="majorBidi"/>
+                <w:sz w:val="28"/>
+                <w:szCs w:val="28"/>
+              </w:rPr>
+              <w:t xml:space="preserve"> </w:t>
+            </w:r>
+            <w:r>
+              <w:rPr>
+                <w:rFonts w:ascii="Andale Mono" w:hAnsi="Andale Mono" w:cstheme="majorBidi"/>
+                <w:sz w:val="28"/>
+                <w:szCs w:val="28"/>
+              </w:rPr>
+              <w:t>Type</w:t>
+            </w:r>
+          </w:p>
+        </w:tc>
+        <w:tc>
+          <w:tcPr>
+            <w:tcW w:w="2831" w:type="dxa"/>
           </w:tcPr>
           <w:p>
             <w:pPr>
@@ -130,7 +146,7 @@
         </w:tc>
         <w:tc>
           <w:tcPr>
-            <w:tcW w:w="1271" w:type="dxa"/>
+            <w:tcW w:w="1260" w:type="dxa"/>
           </w:tcPr>
           <w:p>
             <w:pPr>
@@ -151,7 +167,7 @@
         </w:tc>
         <w:tc>
           <w:tcPr>
-            <w:tcW w:w="1788" w:type="dxa"/>
+            <w:tcW w:w="1770" w:type="dxa"/>
           </w:tcPr>
           <w:p>
             <w:pPr>
@@ -174,7 +190,7 @@
       <w:tr>
         <w:tc>
           <w:tcPr>
-            <w:tcW w:w="929" w:type="dxa"/>
+            <w:tcW w:w="916" w:type="dxa"/>
           </w:tcPr>
           <w:p>
             <w:pPr>
@@ -209,35 +225,28 @@
         </w:tc>
         <w:tc>
           <w:tcPr>
-            <w:tcW w:w="1728" w:type="dxa"/>
-          </w:tcPr>
-          <w:p>
-            <w:pPr>
-              <w:jc w:val="center"/>
-              <w:rPr>
-                <w:sz w:val="28"/>
-                <w:szCs w:val="28"/>
-              </w:rPr>
-            </w:pPr>
-            <w:r>
-              <w:rPr>
-                <w:sz w:val="28"/>
-                <w:szCs w:val="28"/>
-              </w:rPr>
-              <w:t>POST</w:t>
-            </w:r>
-            <w:r>
-              <w:rPr>
-                <w:sz w:val="28"/>
-                <w:szCs w:val="28"/>
-              </w:rPr>
-              <w:t xml:space="preserve"> Trip</w:t>
-            </w:r>
-          </w:p>
-        </w:tc>
-        <w:tc>
-          <w:tcPr>
-            <w:tcW w:w="2856" w:type="dxa"/>
+            <w:tcW w:w="1795" w:type="dxa"/>
+          </w:tcPr>
+          <w:p>
+            <w:pPr>
+              <w:jc w:val="center"/>
+              <w:rPr>
+                <w:sz w:val="28"/>
+                <w:szCs w:val="28"/>
+              </w:rPr>
+            </w:pPr>
+            <w:r>
+              <w:rPr>
+                <w:sz w:val="28"/>
+                <w:szCs w:val="28"/>
+              </w:rPr>
+              <w:t>Tourist/Guide</w:t>
+            </w:r>
+          </w:p>
+        </w:tc>
+        <w:tc>
+          <w:tcPr>
+            <w:tcW w:w="2831" w:type="dxa"/>
           </w:tcPr>
           <w:p>
             <w:pPr>
@@ -245,13 +254,15 @@
                 <w:rFonts w:ascii="Andale Mono" w:eastAsia="Microsoft YaHei" w:hAnsi="Andale Mono"/>
                 <w:sz w:val="21"/>
                 <w:szCs w:val="21"/>
-              </w:rPr>
-            </w:pPr>
-            <w:r>
-              <w:rPr>
-                <w:rFonts w:ascii="Andale Mono" w:eastAsia="Microsoft YaHei" w:hAnsi="Andale Mono"/>
-                <w:sz w:val="18"/>
-                <w:szCs w:val="18"/>
+                <w:highlight w:val="yellow"/>
+              </w:rPr>
+            </w:pPr>
+            <w:r>
+              <w:rPr>
+                <w:rFonts w:ascii="Andale Mono" w:eastAsia="Microsoft YaHei" w:hAnsi="Andale Mono"/>
+                <w:sz w:val="18"/>
+                <w:szCs w:val="18"/>
+                <w:highlight w:val="yellow"/>
               </w:rPr>
               <w:t>/trip/manager/new-trip</w:t>
             </w:r>
@@ -280,7 +291,7 @@
         </w:tc>
         <w:tc>
           <w:tcPr>
-            <w:tcW w:w="1271" w:type="dxa"/>
+            <w:tcW w:w="1260" w:type="dxa"/>
           </w:tcPr>
           <w:p>
             <w:pPr>
@@ -300,7 +311,7 @@
         </w:tc>
         <w:tc>
           <w:tcPr>
-            <w:tcW w:w="1788" w:type="dxa"/>
+            <w:tcW w:w="1770" w:type="dxa"/>
           </w:tcPr>
           <w:p>
             <w:pPr>
@@ -323,7 +334,7 @@
       <w:tr>
         <w:tc>
           <w:tcPr>
-            <w:tcW w:w="929" w:type="dxa"/>
+            <w:tcW w:w="916" w:type="dxa"/>
           </w:tcPr>
           <w:p>
             <w:pPr>
@@ -344,7 +355,51 @@
         </w:tc>
         <w:tc>
           <w:tcPr>
-            <w:tcW w:w="1728" w:type="dxa"/>
+            <w:tcW w:w="1795" w:type="dxa"/>
+          </w:tcPr>
+          <w:p>
+            <w:pPr>
+              <w:jc w:val="center"/>
+              <w:rPr>
+                <w:sz w:val="28"/>
+                <w:szCs w:val="28"/>
+              </w:rPr>
+            </w:pPr>
+            <w:r>
+              <w:rPr>
+                <w:sz w:val="28"/>
+                <w:szCs w:val="28"/>
+              </w:rPr>
+              <w:t>Tourist/Guide</w:t>
+            </w:r>
+          </w:p>
+        </w:tc>
+        <w:tc>
+          <w:tcPr>
+            <w:tcW w:w="2831" w:type="dxa"/>
+          </w:tcPr>
+          <w:p>
+            <w:pPr>
+              <w:rPr>
+                <w:sz w:val="18"/>
+                <w:szCs w:val="18"/>
+                <w:highlight w:val="yellow"/>
+              </w:rPr>
+            </w:pPr>
+            <w:r>
+              <w:rPr>
+                <w:rFonts w:ascii="Andale Mono" w:eastAsia="Microsoft YaHei" w:hAnsi="Andale Mono"/>
+                <w:sz w:val="18"/>
+                <w:szCs w:val="18"/>
+                <w:highlight w:val="yellow"/>
+              </w:rPr>
+              <w:t>/trip/manager/update-trip/{id}</w:t>
+            </w:r>
+          </w:p>
+        </w:tc>
+        <w:tc>
+          <w:tcPr>
+            <w:tcW w:w="1053" w:type="dxa"/>
           </w:tcPr>
           <w:p>
             <w:pPr>
@@ -361,60 +416,11 @@
               </w:rPr>
               <w:t>PUT</w:t>
             </w:r>
-            <w:r>
-              <w:rPr>
-                <w:sz w:val="28"/>
-                <w:szCs w:val="28"/>
-              </w:rPr>
-              <w:t xml:space="preserve"> Trip</w:t>
-            </w:r>
-          </w:p>
-        </w:tc>
-        <w:tc>
-          <w:tcPr>
-            <w:tcW w:w="2856" w:type="dxa"/>
-          </w:tcPr>
-          <w:p>
-            <w:pPr>
-              <w:rPr>
-                <w:sz w:val="18"/>
-                <w:szCs w:val="18"/>
-              </w:rPr>
-            </w:pPr>
-            <w:r>
-              <w:rPr>
-                <w:rFonts w:ascii="Andale Mono" w:eastAsia="Microsoft YaHei" w:hAnsi="Andale Mono"/>
-                <w:sz w:val="18"/>
-                <w:szCs w:val="18"/>
-              </w:rPr>
-              <w:t>/trip/manager/update-trip/{id}</w:t>
-            </w:r>
-          </w:p>
-        </w:tc>
-        <w:tc>
-          <w:tcPr>
-            <w:tcW w:w="1053" w:type="dxa"/>
-          </w:tcPr>
-          <w:p>
-            <w:pPr>
-              <w:jc w:val="center"/>
-              <w:rPr>
-                <w:sz w:val="28"/>
-                <w:szCs w:val="28"/>
-              </w:rPr>
-            </w:pPr>
-            <w:r>
-              <w:rPr>
-                <w:sz w:val="28"/>
-                <w:szCs w:val="28"/>
-              </w:rPr>
-              <w:t>PUT</w:t>
-            </w:r>
-          </w:p>
-        </w:tc>
-        <w:tc>
-          <w:tcPr>
-            <w:tcW w:w="1271" w:type="dxa"/>
+          </w:p>
+        </w:tc>
+        <w:tc>
+          <w:tcPr>
+            <w:tcW w:w="1260" w:type="dxa"/>
           </w:tcPr>
           <w:p>
             <w:pPr>
@@ -435,7 +441,7 @@
         </w:tc>
         <w:tc>
           <w:tcPr>
-            <w:tcW w:w="1788" w:type="dxa"/>
+            <w:tcW w:w="1770" w:type="dxa"/>
           </w:tcPr>
           <w:p>
             <w:pPr>
@@ -458,7 +464,7 @@
       <w:tr>
         <w:tc>
           <w:tcPr>
-            <w:tcW w:w="929" w:type="dxa"/>
+            <w:tcW w:w="916" w:type="dxa"/>
           </w:tcPr>
           <w:p>
             <w:pPr>
@@ -479,7 +485,51 @@
         </w:tc>
         <w:tc>
           <w:tcPr>
-            <w:tcW w:w="1728" w:type="dxa"/>
+            <w:tcW w:w="1795" w:type="dxa"/>
+          </w:tcPr>
+          <w:p>
+            <w:pPr>
+              <w:jc w:val="center"/>
+              <w:rPr>
+                <w:sz w:val="28"/>
+                <w:szCs w:val="28"/>
+              </w:rPr>
+            </w:pPr>
+            <w:r>
+              <w:rPr>
+                <w:sz w:val="28"/>
+                <w:szCs w:val="28"/>
+              </w:rPr>
+              <w:t>Tourist/Guide</w:t>
+            </w:r>
+          </w:p>
+        </w:tc>
+        <w:tc>
+          <w:tcPr>
+            <w:tcW w:w="2831" w:type="dxa"/>
+          </w:tcPr>
+          <w:p>
+            <w:pPr>
+              <w:rPr>
+                <w:sz w:val="18"/>
+                <w:szCs w:val="18"/>
+                <w:highlight w:val="yellow"/>
+              </w:rPr>
+            </w:pPr>
+            <w:r>
+              <w:rPr>
+                <w:rFonts w:ascii="Andale Mono" w:eastAsia="Microsoft YaHei" w:hAnsi="Andale Mono"/>
+                <w:sz w:val="18"/>
+                <w:szCs w:val="18"/>
+                <w:highlight w:val="yellow"/>
+              </w:rPr>
+              <w:t>/trip/manager/delete-trip/{id}</w:t>
+            </w:r>
+          </w:p>
+        </w:tc>
+        <w:tc>
+          <w:tcPr>
+            <w:tcW w:w="1053" w:type="dxa"/>
           </w:tcPr>
           <w:p>
             <w:pPr>
@@ -496,60 +546,11 @@
               </w:rPr>
               <w:t>DELETE</w:t>
             </w:r>
-            <w:r>
-              <w:rPr>
-                <w:sz w:val="28"/>
-                <w:szCs w:val="28"/>
-              </w:rPr>
-              <w:t xml:space="preserve"> Trip</w:t>
-            </w:r>
-          </w:p>
-        </w:tc>
-        <w:tc>
-          <w:tcPr>
-            <w:tcW w:w="2856" w:type="dxa"/>
-          </w:tcPr>
-          <w:p>
-            <w:pPr>
-              <w:rPr>
-                <w:sz w:val="18"/>
-                <w:szCs w:val="18"/>
-              </w:rPr>
-            </w:pPr>
-            <w:r>
-              <w:rPr>
-                <w:rFonts w:ascii="Andale Mono" w:eastAsia="Microsoft YaHei" w:hAnsi="Andale Mono"/>
-                <w:sz w:val="18"/>
-                <w:szCs w:val="18"/>
-              </w:rPr>
-              <w:t>/trip/manager/delete-trip/{id}</w:t>
-            </w:r>
-          </w:p>
-        </w:tc>
-        <w:tc>
-          <w:tcPr>
-            <w:tcW w:w="1053" w:type="dxa"/>
-          </w:tcPr>
-          <w:p>
-            <w:pPr>
-              <w:jc w:val="center"/>
-              <w:rPr>
-                <w:sz w:val="28"/>
-                <w:szCs w:val="28"/>
-              </w:rPr>
-            </w:pPr>
-            <w:r>
-              <w:rPr>
-                <w:sz w:val="28"/>
-                <w:szCs w:val="28"/>
-              </w:rPr>
-              <w:t>DELETE</w:t>
-            </w:r>
-          </w:p>
-        </w:tc>
-        <w:tc>
-          <w:tcPr>
-            <w:tcW w:w="1271" w:type="dxa"/>
+          </w:p>
+        </w:tc>
+        <w:tc>
+          <w:tcPr>
+            <w:tcW w:w="1260" w:type="dxa"/>
           </w:tcPr>
           <w:p>
             <w:pPr>
@@ -562,7 +563,7 @@
         </w:tc>
         <w:tc>
           <w:tcPr>
-            <w:tcW w:w="1788" w:type="dxa"/>
+            <w:tcW w:w="1770" w:type="dxa"/>
           </w:tcPr>
           <w:p>
             <w:pPr>
@@ -585,7 +586,7 @@
       <w:tr>
         <w:tc>
           <w:tcPr>
-            <w:tcW w:w="929" w:type="dxa"/>
+            <w:tcW w:w="916" w:type="dxa"/>
           </w:tcPr>
           <w:p>
             <w:pPr>
@@ -606,7 +607,51 @@
         </w:tc>
         <w:tc>
           <w:tcPr>
-            <w:tcW w:w="1728" w:type="dxa"/>
+            <w:tcW w:w="1795" w:type="dxa"/>
+          </w:tcPr>
+          <w:p>
+            <w:pPr>
+              <w:jc w:val="center"/>
+              <w:rPr>
+                <w:sz w:val="28"/>
+                <w:szCs w:val="28"/>
+              </w:rPr>
+            </w:pPr>
+            <w:r>
+              <w:rPr>
+                <w:sz w:val="28"/>
+                <w:szCs w:val="28"/>
+              </w:rPr>
+              <w:t>Tourist</w:t>
+            </w:r>
+          </w:p>
+        </w:tc>
+        <w:tc>
+          <w:tcPr>
+            <w:tcW w:w="2831" w:type="dxa"/>
+          </w:tcPr>
+          <w:p>
+            <w:pPr>
+              <w:rPr>
+                <w:sz w:val="28"/>
+                <w:szCs w:val="28"/>
+                <w:highlight w:val="cyan"/>
+              </w:rPr>
+            </w:pPr>
+            <w:r>
+              <w:rPr>
+                <w:rFonts w:ascii="Andale Mono" w:eastAsia="Microsoft YaHei" w:hAnsi="Andale Mono"/>
+                <w:sz w:val="18"/>
+                <w:szCs w:val="18"/>
+                <w:highlight w:val="cyan"/>
+              </w:rPr>
+              <w:t>/trip/list/all-trips</w:t>
+            </w:r>
+          </w:p>
+        </w:tc>
+        <w:tc>
+          <w:tcPr>
+            <w:tcW w:w="1053" w:type="dxa"/>
           </w:tcPr>
           <w:p>
             <w:pPr>
@@ -624,107 +669,24 @@
               <w:t>GET</w:t>
             </w:r>
           </w:p>
-          <w:p>
-            <w:pPr>
-              <w:jc w:val="center"/>
-              <w:rPr>
-                <w:sz w:val="28"/>
-                <w:szCs w:val="28"/>
-              </w:rPr>
-            </w:pPr>
-            <w:r>
-              <w:rPr>
-                <w:sz w:val="28"/>
-                <w:szCs w:val="28"/>
-              </w:rPr>
-              <w:t>Trips</w:t>
-            </w:r>
-          </w:p>
-        </w:tc>
-        <w:tc>
-          <w:tcPr>
-            <w:tcW w:w="2856" w:type="dxa"/>
-          </w:tcPr>
-          <w:p>
-            <w:pPr>
-              <w:jc w:val="center"/>
-              <w:rPr>
-                <w:sz w:val="28"/>
-                <w:szCs w:val="28"/>
-              </w:rPr>
-            </w:pPr>
-            <w:r>
-              <w:rPr>
-                <w:rFonts w:ascii="Andale Mono" w:eastAsia="Microsoft YaHei" w:hAnsi="Andale Mono"/>
-                <w:sz w:val="18"/>
-                <w:szCs w:val="18"/>
-              </w:rPr>
-              <w:t>/trip/</w:t>
-            </w:r>
-            <w:r>
-              <w:rPr>
-                <w:rFonts w:ascii="Andale Mono" w:eastAsia="Microsoft YaHei" w:hAnsi="Andale Mono"/>
-                <w:sz w:val="18"/>
-                <w:szCs w:val="18"/>
-              </w:rPr>
-              <w:t>list</w:t>
-            </w:r>
-            <w:r>
-              <w:rPr>
-                <w:rFonts w:ascii="Andale Mono" w:eastAsia="Microsoft YaHei" w:hAnsi="Andale Mono"/>
-                <w:sz w:val="18"/>
-                <w:szCs w:val="18"/>
-              </w:rPr>
-              <w:t>/</w:t>
-            </w:r>
-            <w:r>
-              <w:rPr>
-                <w:rFonts w:ascii="Andale Mono" w:eastAsia="Microsoft YaHei" w:hAnsi="Andale Mono"/>
-                <w:sz w:val="18"/>
-                <w:szCs w:val="18"/>
-              </w:rPr>
-              <w:t>all-trips</w:t>
-            </w:r>
-          </w:p>
-        </w:tc>
-        <w:tc>
-          <w:tcPr>
-            <w:tcW w:w="1053" w:type="dxa"/>
-          </w:tcPr>
-          <w:p>
-            <w:pPr>
-              <w:jc w:val="center"/>
-              <w:rPr>
-                <w:sz w:val="28"/>
-                <w:szCs w:val="28"/>
-              </w:rPr>
-            </w:pPr>
-            <w:r>
-              <w:rPr>
-                <w:sz w:val="28"/>
-                <w:szCs w:val="28"/>
-              </w:rPr>
-              <w:t>GET</w:t>
-            </w:r>
-          </w:p>
-        </w:tc>
-        <w:tc>
-          <w:tcPr>
-            <w:tcW w:w="1271" w:type="dxa"/>
-          </w:tcPr>
-          <w:p>
-            <w:pPr>
-              <w:jc w:val="center"/>
-              <w:rPr>
-                <w:sz w:val="28"/>
-                <w:szCs w:val="28"/>
-              </w:rPr>
-            </w:pPr>
-          </w:p>
-        </w:tc>
-        <w:tc>
-          <w:tcPr>
-            <w:tcW w:w="1788" w:type="dxa"/>
+        </w:tc>
+        <w:tc>
+          <w:tcPr>
+            <w:tcW w:w="1260" w:type="dxa"/>
+          </w:tcPr>
+          <w:p>
+            <w:pPr>
+              <w:jc w:val="center"/>
+              <w:rPr>
+                <w:sz w:val="28"/>
+                <w:szCs w:val="28"/>
+              </w:rPr>
+            </w:pPr>
+          </w:p>
+        </w:tc>
+        <w:tc>
+          <w:tcPr>
+            <w:tcW w:w="1770" w:type="dxa"/>
           </w:tcPr>
           <w:p>
             <w:pPr>
@@ -747,7 +709,7 @@
       <w:tr>
         <w:tc>
           <w:tcPr>
-            <w:tcW w:w="929" w:type="dxa"/>
+            <w:tcW w:w="916" w:type="dxa"/>
           </w:tcPr>
           <w:p>
             <w:pPr>
@@ -768,7 +730,71 @@
         </w:tc>
         <w:tc>
           <w:tcPr>
-            <w:tcW w:w="1728" w:type="dxa"/>
+            <w:tcW w:w="1795" w:type="dxa"/>
+          </w:tcPr>
+          <w:p>
+            <w:pPr>
+              <w:jc w:val="center"/>
+              <w:rPr>
+                <w:sz w:val="28"/>
+                <w:szCs w:val="28"/>
+              </w:rPr>
+            </w:pPr>
+            <w:r>
+              <w:rPr>
+                <w:sz w:val="28"/>
+                <w:szCs w:val="28"/>
+              </w:rPr>
+              <w:t>Tourist</w:t>
+            </w:r>
+          </w:p>
+        </w:tc>
+        <w:tc>
+          <w:tcPr>
+            <w:tcW w:w="2831" w:type="dxa"/>
+          </w:tcPr>
+          <w:p>
+            <w:pPr>
+              <w:rPr>
+                <w:sz w:val="28"/>
+                <w:szCs w:val="28"/>
+                <w:highlight w:val="cyan"/>
+              </w:rPr>
+            </w:pPr>
+            <w:r>
+              <w:rPr>
+                <w:rFonts w:ascii="Andale Mono" w:eastAsia="Microsoft YaHei" w:hAnsi="Andale Mono"/>
+                <w:sz w:val="18"/>
+                <w:szCs w:val="18"/>
+                <w:highlight w:val="cyan"/>
+              </w:rPr>
+              <w:t>/trip/list/trip-by-name/{</w:t>
+            </w:r>
+            <w:proofErr w:type="spellStart"/>
+            <w:r>
+              <w:rPr>
+                <w:rFonts w:ascii="Andale Mono" w:eastAsia="Microsoft YaHei" w:hAnsi="Andale Mono"/>
+                <w:sz w:val="18"/>
+                <w:szCs w:val="18"/>
+                <w:highlight w:val="cyan"/>
+              </w:rPr>
+              <w:t>tripName</w:t>
+            </w:r>
+            <w:proofErr w:type="spellEnd"/>
+            <w:r>
+              <w:rPr>
+                <w:rFonts w:ascii="Andale Mono" w:eastAsia="Microsoft YaHei" w:hAnsi="Andale Mono"/>
+                <w:sz w:val="18"/>
+                <w:szCs w:val="18"/>
+                <w:highlight w:val="cyan"/>
+              </w:rPr>
+              <w:t>}</w:t>
+            </w:r>
+          </w:p>
+        </w:tc>
+        <w:tc>
+          <w:tcPr>
+            <w:tcW w:w="1053" w:type="dxa"/>
           </w:tcPr>
           <w:p>
             <w:pPr>
@@ -786,131 +812,24 @@
               <w:t>GET</w:t>
             </w:r>
           </w:p>
-          <w:p>
-            <w:pPr>
-              <w:jc w:val="center"/>
-              <w:rPr>
-                <w:sz w:val="28"/>
-                <w:szCs w:val="28"/>
-              </w:rPr>
-            </w:pPr>
-            <w:r>
-              <w:rPr>
-                <w:sz w:val="28"/>
-                <w:szCs w:val="28"/>
-              </w:rPr>
-              <w:t>TripsByName</w:t>
-            </w:r>
-          </w:p>
-        </w:tc>
-        <w:tc>
-          <w:tcPr>
-            <w:tcW w:w="2856" w:type="dxa"/>
-          </w:tcPr>
-          <w:p>
-            <w:pPr>
-              <w:jc w:val="center"/>
-              <w:rPr>
-                <w:sz w:val="28"/>
-                <w:szCs w:val="28"/>
-              </w:rPr>
-            </w:pPr>
-            <w:r>
-              <w:rPr>
-                <w:rFonts w:ascii="Andale Mono" w:eastAsia="Microsoft YaHei" w:hAnsi="Andale Mono"/>
-                <w:sz w:val="18"/>
-                <w:szCs w:val="18"/>
-              </w:rPr>
-              <w:t>/trip/</w:t>
-            </w:r>
-            <w:r>
-              <w:rPr>
-                <w:rFonts w:ascii="Andale Mono" w:eastAsia="Microsoft YaHei" w:hAnsi="Andale Mono"/>
-                <w:sz w:val="18"/>
-                <w:szCs w:val="18"/>
-              </w:rPr>
-              <w:t>list</w:t>
-            </w:r>
-            <w:r>
-              <w:rPr>
-                <w:rFonts w:ascii="Andale Mono" w:eastAsia="Microsoft YaHei" w:hAnsi="Andale Mono"/>
-                <w:sz w:val="18"/>
-                <w:szCs w:val="18"/>
-              </w:rPr>
-              <w:t>/</w:t>
-            </w:r>
-            <w:r>
-              <w:rPr>
-                <w:rFonts w:ascii="Andale Mono" w:eastAsia="Microsoft YaHei" w:hAnsi="Andale Mono"/>
-                <w:sz w:val="18"/>
-                <w:szCs w:val="18"/>
-              </w:rPr>
-              <w:t>trip-by-name</w:t>
-            </w:r>
-            <w:r>
-              <w:rPr>
-                <w:rFonts w:ascii="Andale Mono" w:eastAsia="Microsoft YaHei" w:hAnsi="Andale Mono"/>
-                <w:sz w:val="18"/>
-                <w:szCs w:val="18"/>
-              </w:rPr>
-              <w:t>/{</w:t>
-            </w:r>
-            <w:r>
-              <w:rPr>
-                <w:rFonts w:ascii="Andale Mono" w:eastAsia="Microsoft YaHei" w:hAnsi="Andale Mono"/>
-                <w:sz w:val="18"/>
-                <w:szCs w:val="18"/>
-              </w:rPr>
-              <w:t>tripName</w:t>
-            </w:r>
-            <w:r>
-              <w:rPr>
-                <w:rFonts w:ascii="Andale Mono" w:eastAsia="Microsoft YaHei" w:hAnsi="Andale Mono"/>
-                <w:sz w:val="18"/>
-                <w:szCs w:val="18"/>
-              </w:rPr>
-              <w:t>}</w:t>
-            </w:r>
-          </w:p>
-        </w:tc>
-        <w:tc>
-          <w:tcPr>
-            <w:tcW w:w="1053" w:type="dxa"/>
-          </w:tcPr>
-          <w:p>
-            <w:pPr>
-              <w:jc w:val="center"/>
-              <w:rPr>
-                <w:sz w:val="28"/>
-                <w:szCs w:val="28"/>
-              </w:rPr>
-            </w:pPr>
-            <w:r>
-              <w:rPr>
-                <w:sz w:val="28"/>
-                <w:szCs w:val="28"/>
-              </w:rPr>
-              <w:t>GET</w:t>
-            </w:r>
-          </w:p>
-        </w:tc>
-        <w:tc>
-          <w:tcPr>
-            <w:tcW w:w="1271" w:type="dxa"/>
-          </w:tcPr>
-          <w:p>
-            <w:pPr>
-              <w:jc w:val="center"/>
-              <w:rPr>
-                <w:sz w:val="28"/>
-                <w:szCs w:val="28"/>
-              </w:rPr>
-            </w:pPr>
-          </w:p>
-        </w:tc>
-        <w:tc>
-          <w:tcPr>
-            <w:tcW w:w="1788" w:type="dxa"/>
+        </w:tc>
+        <w:tc>
+          <w:tcPr>
+            <w:tcW w:w="1260" w:type="dxa"/>
+          </w:tcPr>
+          <w:p>
+            <w:pPr>
+              <w:jc w:val="center"/>
+              <w:rPr>
+                <w:sz w:val="28"/>
+                <w:szCs w:val="28"/>
+              </w:rPr>
+            </w:pPr>
+          </w:p>
+        </w:tc>
+        <w:tc>
+          <w:tcPr>
+            <w:tcW w:w="1770" w:type="dxa"/>
           </w:tcPr>
           <w:p>
             <w:pPr>
@@ -929,13 +848,14 @@
             </w:r>
           </w:p>
         </w:tc>
-        <w:bookmarkStart w:id="0" w:name="_GoBack"/>
-        <w:bookmarkEnd w:id="0"/>
       </w:tr>
       <w:tr>
-        <w:tc>
-          <w:tcPr>
-            <w:tcW w:w="929" w:type="dxa"/>
+        <w:trPr>
+          <w:trHeight w:val="674"/>
+        </w:trPr>
+        <w:tc>
+          <w:tcPr>
+            <w:tcW w:w="916" w:type="dxa"/>
           </w:tcPr>
           <w:p>
             <w:pPr>
@@ -956,30 +876,76 @@
         </w:tc>
         <w:tc>
           <w:tcPr>
-            <w:tcW w:w="1728" w:type="dxa"/>
-          </w:tcPr>
-          <w:p>
-            <w:pPr>
-              <w:jc w:val="center"/>
-              <w:rPr>
-                <w:sz w:val="28"/>
-                <w:szCs w:val="28"/>
-              </w:rPr>
-            </w:pPr>
-          </w:p>
-        </w:tc>
-        <w:tc>
-          <w:tcPr>
-            <w:tcW w:w="2856" w:type="dxa"/>
-          </w:tcPr>
-          <w:p>
-            <w:pPr>
-              <w:jc w:val="center"/>
-              <w:rPr>
-                <w:sz w:val="28"/>
-                <w:szCs w:val="28"/>
-              </w:rPr>
-            </w:pPr>
+            <w:tcW w:w="1795" w:type="dxa"/>
+          </w:tcPr>
+          <w:p>
+            <w:pPr>
+              <w:jc w:val="center"/>
+              <w:rPr>
+                <w:sz w:val="28"/>
+                <w:szCs w:val="28"/>
+              </w:rPr>
+            </w:pPr>
+            <w:r>
+              <w:rPr>
+                <w:sz w:val="28"/>
+                <w:szCs w:val="28"/>
+              </w:rPr>
+              <w:t>Tourist</w:t>
+            </w:r>
+          </w:p>
+        </w:tc>
+        <w:tc>
+          <w:tcPr>
+            <w:tcW w:w="2831" w:type="dxa"/>
+          </w:tcPr>
+          <w:p>
+            <w:pPr>
+              <w:rPr>
+                <w:rFonts w:ascii="Andale Mono" w:eastAsia="Microsoft YaHei" w:hAnsi="Andale Mono"/>
+                <w:sz w:val="18"/>
+                <w:szCs w:val="18"/>
+                <w:highlight w:val="cyan"/>
+              </w:rPr>
+            </w:pPr>
+            <w:r>
+              <w:rPr>
+                <w:rFonts w:ascii="Andale Mono" w:eastAsia="Microsoft YaHei" w:hAnsi="Andale Mono"/>
+                <w:sz w:val="18"/>
+                <w:szCs w:val="18"/>
+                <w:highlight w:val="cyan"/>
+              </w:rPr>
+              <w:t>/trip/list/</w:t>
+            </w:r>
+            <w:r>
+              <w:rPr>
+                <w:rFonts w:ascii="Andale Mono" w:eastAsia="Microsoft YaHei" w:hAnsi="Andale Mono"/>
+                <w:sz w:val="18"/>
+                <w:szCs w:val="18"/>
+                <w:highlight w:val="cyan"/>
+              </w:rPr>
+              <w:t>single-trip/{</w:t>
+            </w:r>
+            <w:proofErr w:type="spellStart"/>
+            <w:r>
+              <w:rPr>
+                <w:rFonts w:ascii="Andale Mono" w:eastAsia="Microsoft YaHei" w:hAnsi="Andale Mono"/>
+                <w:sz w:val="18"/>
+                <w:szCs w:val="18"/>
+                <w:highlight w:val="cyan"/>
+              </w:rPr>
+              <w:t>tripID</w:t>
+            </w:r>
+            <w:proofErr w:type="spellEnd"/>
+            <w:r>
+              <w:rPr>
+                <w:rFonts w:ascii="Andale Mono" w:eastAsia="Microsoft YaHei" w:hAnsi="Andale Mono"/>
+                <w:sz w:val="18"/>
+                <w:szCs w:val="18"/>
+                <w:highlight w:val="cyan"/>
+              </w:rPr>
+              <w:t>}</w:t>
+            </w:r>
           </w:p>
         </w:tc>
         <w:tc>
@@ -994,78 +960,133 @@
                 <w:szCs w:val="28"/>
               </w:rPr>
             </w:pPr>
-          </w:p>
-        </w:tc>
-        <w:tc>
-          <w:tcPr>
-            <w:tcW w:w="1271" w:type="dxa"/>
-          </w:tcPr>
-          <w:p>
-            <w:pPr>
-              <w:jc w:val="center"/>
-              <w:rPr>
-                <w:sz w:val="28"/>
-                <w:szCs w:val="28"/>
-              </w:rPr>
-            </w:pPr>
-          </w:p>
-        </w:tc>
-        <w:tc>
-          <w:tcPr>
-            <w:tcW w:w="1788" w:type="dxa"/>
-          </w:tcPr>
-          <w:p>
-            <w:pPr>
-              <w:jc w:val="center"/>
-              <w:rPr>
-                <w:sz w:val="28"/>
-                <w:szCs w:val="28"/>
-              </w:rPr>
-            </w:pPr>
+            <w:r>
+              <w:rPr>
+                <w:sz w:val="28"/>
+                <w:szCs w:val="28"/>
+              </w:rPr>
+              <w:t>GET</w:t>
+            </w:r>
+          </w:p>
+        </w:tc>
+        <w:tc>
+          <w:tcPr>
+            <w:tcW w:w="1260" w:type="dxa"/>
+          </w:tcPr>
+          <w:p>
+            <w:pPr>
+              <w:jc w:val="center"/>
+              <w:rPr>
+                <w:sz w:val="28"/>
+                <w:szCs w:val="28"/>
+              </w:rPr>
+            </w:pPr>
+          </w:p>
+        </w:tc>
+        <w:tc>
+          <w:tcPr>
+            <w:tcW w:w="1770" w:type="dxa"/>
+          </w:tcPr>
+          <w:p>
+            <w:pPr>
+              <w:jc w:val="center"/>
+              <w:rPr>
+                <w:sz w:val="28"/>
+                <w:szCs w:val="28"/>
+              </w:rPr>
+            </w:pPr>
+            <w:r>
+              <w:rPr>
+                <w:sz w:val="28"/>
+                <w:szCs w:val="28"/>
+              </w:rPr>
+              <w:t>Fitch single Trip</w:t>
+            </w:r>
           </w:p>
         </w:tc>
       </w:tr>
       <w:tr>
         <w:tc>
           <w:tcPr>
-            <w:tcW w:w="929" w:type="dxa"/>
-          </w:tcPr>
-          <w:p>
-            <w:pPr>
-              <w:jc w:val="center"/>
-              <w:rPr>
-                <w:sz w:val="28"/>
-                <w:szCs w:val="28"/>
-              </w:rPr>
-            </w:pPr>
-          </w:p>
-        </w:tc>
-        <w:tc>
-          <w:tcPr>
-            <w:tcW w:w="1728" w:type="dxa"/>
-          </w:tcPr>
-          <w:p>
-            <w:pPr>
-              <w:jc w:val="center"/>
-              <w:rPr>
-                <w:sz w:val="28"/>
-                <w:szCs w:val="28"/>
-              </w:rPr>
-            </w:pPr>
-          </w:p>
-        </w:tc>
-        <w:tc>
-          <w:tcPr>
-            <w:tcW w:w="2856" w:type="dxa"/>
-          </w:tcPr>
-          <w:p>
-            <w:pPr>
-              <w:jc w:val="center"/>
-              <w:rPr>
-                <w:sz w:val="28"/>
-                <w:szCs w:val="28"/>
-              </w:rPr>
-            </w:pPr>
+            <w:tcW w:w="916" w:type="dxa"/>
+          </w:tcPr>
+          <w:p>
+            <w:pPr>
+              <w:jc w:val="center"/>
+              <w:rPr>
+                <w:sz w:val="28"/>
+                <w:szCs w:val="28"/>
+              </w:rPr>
+            </w:pPr>
+            <w:r>
+              <w:rPr>
+                <w:sz w:val="28"/>
+                <w:szCs w:val="28"/>
+              </w:rPr>
+              <w:t>(7)</w:t>
+            </w:r>
+          </w:p>
+        </w:tc>
+        <w:tc>
+          <w:tcPr>
+            <w:tcW w:w="1795" w:type="dxa"/>
+          </w:tcPr>
+          <w:p>
+            <w:pPr>
+              <w:jc w:val="center"/>
+              <w:rPr>
+                <w:sz w:val="28"/>
+                <w:szCs w:val="28"/>
+              </w:rPr>
+            </w:pPr>
+            <w:r>
+              <w:rPr>
+                <w:sz w:val="28"/>
+                <w:szCs w:val="28"/>
+              </w:rPr>
+              <w:t>Guide</w:t>
+            </w:r>
+          </w:p>
+        </w:tc>
+        <w:tc>
+          <w:tcPr>
+            <w:tcW w:w="2831" w:type="dxa"/>
+          </w:tcPr>
+          <w:p>
+            <w:pPr>
+              <w:rPr>
+                <w:sz w:val="28"/>
+                <w:szCs w:val="28"/>
+                <w:highlight w:val="green"/>
+              </w:rPr>
+            </w:pPr>
+            <w:r>
+              <w:rPr>
+                <w:rFonts w:ascii="Andale Mono" w:eastAsia="Microsoft YaHei" w:hAnsi="Andale Mono"/>
+                <w:sz w:val="18"/>
+                <w:szCs w:val="18"/>
+                <w:highlight w:val="green"/>
+              </w:rPr>
+              <w:t>/trip</w:t>
+            </w:r>
+            <w:r>
+              <w:rPr>
+                <w:rFonts w:ascii="Andale Mono" w:eastAsia="Microsoft YaHei" w:hAnsi="Andale Mono"/>
+                <w:sz w:val="18"/>
+                <w:szCs w:val="18"/>
+                <w:highlight w:val="green"/>
+              </w:rPr>
+              <w:t>-guide</w:t>
+            </w:r>
+            <w:r>
+              <w:rPr>
+                <w:rFonts w:ascii="Andale Mono" w:eastAsia="Microsoft YaHei" w:hAnsi="Andale Mono"/>
+                <w:sz w:val="18"/>
+                <w:szCs w:val="18"/>
+                <w:highlight w:val="green"/>
+              </w:rPr>
+              <w:t>/list/all-trips</w:t>
+            </w:r>
           </w:p>
         </w:tc>
         <w:tc>
@@ -1080,25 +1101,606 @@
                 <w:szCs w:val="28"/>
               </w:rPr>
             </w:pPr>
-          </w:p>
-        </w:tc>
-        <w:tc>
-          <w:tcPr>
-            <w:tcW w:w="1271" w:type="dxa"/>
-          </w:tcPr>
-          <w:p>
-            <w:pPr>
-              <w:jc w:val="center"/>
-              <w:rPr>
-                <w:sz w:val="28"/>
-                <w:szCs w:val="28"/>
-              </w:rPr>
-            </w:pPr>
-          </w:p>
-        </w:tc>
-        <w:tc>
-          <w:tcPr>
-            <w:tcW w:w="1788" w:type="dxa"/>
+            <w:r>
+              <w:rPr>
+                <w:sz w:val="28"/>
+                <w:szCs w:val="28"/>
+              </w:rPr>
+              <w:t>GET</w:t>
+            </w:r>
+          </w:p>
+        </w:tc>
+        <w:tc>
+          <w:tcPr>
+            <w:tcW w:w="1260" w:type="dxa"/>
+          </w:tcPr>
+          <w:p>
+            <w:pPr>
+              <w:jc w:val="center"/>
+              <w:rPr>
+                <w:sz w:val="28"/>
+                <w:szCs w:val="28"/>
+              </w:rPr>
+            </w:pPr>
+          </w:p>
+        </w:tc>
+        <w:tc>
+          <w:tcPr>
+            <w:tcW w:w="1770" w:type="dxa"/>
+          </w:tcPr>
+          <w:p>
+            <w:pPr>
+              <w:jc w:val="center"/>
+              <w:rPr>
+                <w:sz w:val="28"/>
+                <w:szCs w:val="28"/>
+              </w:rPr>
+            </w:pPr>
+            <w:r>
+              <w:rPr>
+                <w:sz w:val="28"/>
+                <w:szCs w:val="28"/>
+              </w:rPr>
+              <w:t>Fitch all trips</w:t>
+            </w:r>
+          </w:p>
+        </w:tc>
+      </w:tr>
+      <w:tr>
+        <w:tc>
+          <w:tcPr>
+            <w:tcW w:w="916" w:type="dxa"/>
+          </w:tcPr>
+          <w:p>
+            <w:pPr>
+              <w:jc w:val="center"/>
+              <w:rPr>
+                <w:sz w:val="28"/>
+                <w:szCs w:val="28"/>
+              </w:rPr>
+            </w:pPr>
+            <w:r>
+              <w:rPr>
+                <w:sz w:val="28"/>
+                <w:szCs w:val="28"/>
+              </w:rPr>
+              <w:t>(8)</w:t>
+            </w:r>
+          </w:p>
+        </w:tc>
+        <w:tc>
+          <w:tcPr>
+            <w:tcW w:w="1795" w:type="dxa"/>
+          </w:tcPr>
+          <w:p>
+            <w:pPr>
+              <w:jc w:val="center"/>
+              <w:rPr>
+                <w:sz w:val="28"/>
+                <w:szCs w:val="28"/>
+              </w:rPr>
+            </w:pPr>
+            <w:r>
+              <w:rPr>
+                <w:sz w:val="28"/>
+                <w:szCs w:val="28"/>
+              </w:rPr>
+              <w:t>Guide</w:t>
+            </w:r>
+          </w:p>
+        </w:tc>
+        <w:tc>
+          <w:tcPr>
+            <w:tcW w:w="2831" w:type="dxa"/>
+          </w:tcPr>
+          <w:p>
+            <w:pPr>
+              <w:rPr>
+                <w:sz w:val="28"/>
+                <w:szCs w:val="28"/>
+                <w:highlight w:val="green"/>
+              </w:rPr>
+            </w:pPr>
+            <w:r>
+              <w:rPr>
+                <w:rFonts w:ascii="Andale Mono" w:eastAsia="Microsoft YaHei" w:hAnsi="Andale Mono"/>
+                <w:sz w:val="18"/>
+                <w:szCs w:val="18"/>
+                <w:highlight w:val="green"/>
+              </w:rPr>
+              <w:t>/trip</w:t>
+            </w:r>
+            <w:r>
+              <w:rPr>
+                <w:rFonts w:ascii="Andale Mono" w:eastAsia="Microsoft YaHei" w:hAnsi="Andale Mono"/>
+                <w:sz w:val="18"/>
+                <w:szCs w:val="18"/>
+                <w:highlight w:val="green"/>
+              </w:rPr>
+              <w:t>-guide</w:t>
+            </w:r>
+            <w:r>
+              <w:rPr>
+                <w:rFonts w:ascii="Andale Mono" w:eastAsia="Microsoft YaHei" w:hAnsi="Andale Mono"/>
+                <w:sz w:val="18"/>
+                <w:szCs w:val="18"/>
+                <w:highlight w:val="green"/>
+              </w:rPr>
+              <w:t>/list/trip-by-name/{</w:t>
+            </w:r>
+            <w:r>
+              <w:rPr>
+                <w:rFonts w:ascii="Andale Mono" w:eastAsia="Microsoft YaHei" w:hAnsi="Andale Mono"/>
+                <w:sz w:val="18"/>
+                <w:szCs w:val="18"/>
+                <w:highlight w:val="green"/>
+              </w:rPr>
+              <w:t>id</w:t>
+            </w:r>
+            <w:r>
+              <w:rPr>
+                <w:rFonts w:ascii="Andale Mono" w:eastAsia="Microsoft YaHei" w:hAnsi="Andale Mono"/>
+                <w:sz w:val="18"/>
+                <w:szCs w:val="18"/>
+                <w:highlight w:val="green"/>
+              </w:rPr>
+              <w:t>}</w:t>
+            </w:r>
+          </w:p>
+        </w:tc>
+        <w:tc>
+          <w:tcPr>
+            <w:tcW w:w="1053" w:type="dxa"/>
+          </w:tcPr>
+          <w:p>
+            <w:pPr>
+              <w:jc w:val="center"/>
+              <w:rPr>
+                <w:sz w:val="28"/>
+                <w:szCs w:val="28"/>
+              </w:rPr>
+            </w:pPr>
+            <w:r>
+              <w:rPr>
+                <w:sz w:val="28"/>
+                <w:szCs w:val="28"/>
+              </w:rPr>
+              <w:t>GET</w:t>
+            </w:r>
+          </w:p>
+        </w:tc>
+        <w:tc>
+          <w:tcPr>
+            <w:tcW w:w="1260" w:type="dxa"/>
+          </w:tcPr>
+          <w:p>
+            <w:pPr>
+              <w:jc w:val="center"/>
+              <w:rPr>
+                <w:sz w:val="28"/>
+                <w:szCs w:val="28"/>
+              </w:rPr>
+            </w:pPr>
+          </w:p>
+        </w:tc>
+        <w:tc>
+          <w:tcPr>
+            <w:tcW w:w="1770" w:type="dxa"/>
+          </w:tcPr>
+          <w:p>
+            <w:pPr>
+              <w:jc w:val="center"/>
+              <w:rPr>
+                <w:sz w:val="28"/>
+                <w:szCs w:val="28"/>
+              </w:rPr>
+            </w:pPr>
+            <w:r>
+              <w:rPr>
+                <w:sz w:val="28"/>
+                <w:szCs w:val="28"/>
+              </w:rPr>
+              <w:t>Fitch trips by their name</w:t>
+            </w:r>
+          </w:p>
+        </w:tc>
+      </w:tr>
+      <w:tr>
+        <w:tc>
+          <w:tcPr>
+            <w:tcW w:w="916" w:type="dxa"/>
+          </w:tcPr>
+          <w:p>
+            <w:pPr>
+              <w:jc w:val="center"/>
+              <w:rPr>
+                <w:sz w:val="28"/>
+                <w:szCs w:val="28"/>
+              </w:rPr>
+            </w:pPr>
+            <w:r>
+              <w:rPr>
+                <w:sz w:val="28"/>
+                <w:szCs w:val="28"/>
+              </w:rPr>
+              <w:t>(9)</w:t>
+            </w:r>
+          </w:p>
+        </w:tc>
+        <w:tc>
+          <w:tcPr>
+            <w:tcW w:w="1795" w:type="dxa"/>
+          </w:tcPr>
+          <w:p>
+            <w:pPr>
+              <w:jc w:val="center"/>
+              <w:rPr>
+                <w:sz w:val="28"/>
+                <w:szCs w:val="28"/>
+              </w:rPr>
+            </w:pPr>
+            <w:r>
+              <w:rPr>
+                <w:sz w:val="28"/>
+                <w:szCs w:val="28"/>
+              </w:rPr>
+              <w:t>Guide</w:t>
+            </w:r>
+            <w:bookmarkStart w:id="0" w:name="_GoBack"/>
+            <w:bookmarkEnd w:id="0"/>
+          </w:p>
+        </w:tc>
+        <w:tc>
+          <w:tcPr>
+            <w:tcW w:w="2831" w:type="dxa"/>
+          </w:tcPr>
+          <w:p>
+            <w:pPr>
+              <w:rPr>
+                <w:rFonts w:ascii="Andale Mono" w:eastAsia="Microsoft YaHei" w:hAnsi="Andale Mono"/>
+                <w:sz w:val="18"/>
+                <w:szCs w:val="18"/>
+              </w:rPr>
+            </w:pPr>
+            <w:r>
+              <w:rPr>
+                <w:rFonts w:ascii="Andale Mono" w:eastAsia="Microsoft YaHei" w:hAnsi="Andale Mono"/>
+                <w:sz w:val="18"/>
+                <w:szCs w:val="18"/>
+                <w:highlight w:val="green"/>
+              </w:rPr>
+              <w:t>/trip-guide/list/</w:t>
+            </w:r>
+            <w:r>
+              <w:rPr>
+                <w:rFonts w:ascii="Andale Mono" w:eastAsia="Microsoft YaHei" w:hAnsi="Andale Mono"/>
+                <w:sz w:val="18"/>
+                <w:szCs w:val="18"/>
+                <w:highlight w:val="green"/>
+              </w:rPr>
+              <w:t>single-trip-guide/{id}</w:t>
+            </w:r>
+          </w:p>
+        </w:tc>
+        <w:tc>
+          <w:tcPr>
+            <w:tcW w:w="1053" w:type="dxa"/>
+          </w:tcPr>
+          <w:p>
+            <w:pPr>
+              <w:jc w:val="center"/>
+              <w:rPr>
+                <w:sz w:val="28"/>
+                <w:szCs w:val="28"/>
+              </w:rPr>
+            </w:pPr>
+            <w:r>
+              <w:rPr>
+                <w:sz w:val="28"/>
+                <w:szCs w:val="28"/>
+              </w:rPr>
+              <w:t>GET</w:t>
+            </w:r>
+          </w:p>
+        </w:tc>
+        <w:tc>
+          <w:tcPr>
+            <w:tcW w:w="1260" w:type="dxa"/>
+          </w:tcPr>
+          <w:p>
+            <w:pPr>
+              <w:jc w:val="center"/>
+              <w:rPr>
+                <w:sz w:val="28"/>
+                <w:szCs w:val="28"/>
+              </w:rPr>
+            </w:pPr>
+          </w:p>
+        </w:tc>
+        <w:tc>
+          <w:tcPr>
+            <w:tcW w:w="1770" w:type="dxa"/>
+          </w:tcPr>
+          <w:p>
+            <w:pPr>
+              <w:jc w:val="center"/>
+              <w:rPr>
+                <w:sz w:val="28"/>
+                <w:szCs w:val="28"/>
+              </w:rPr>
+            </w:pPr>
+            <w:r>
+              <w:rPr>
+                <w:sz w:val="28"/>
+                <w:szCs w:val="28"/>
+              </w:rPr>
+              <w:t>Fitch single Trip</w:t>
+            </w:r>
+          </w:p>
+        </w:tc>
+      </w:tr>
+      <w:tr>
+        <w:tc>
+          <w:tcPr>
+            <w:tcW w:w="916" w:type="dxa"/>
+          </w:tcPr>
+          <w:p>
+            <w:pPr>
+              <w:jc w:val="center"/>
+              <w:rPr>
+                <w:sz w:val="28"/>
+                <w:szCs w:val="28"/>
+              </w:rPr>
+            </w:pPr>
+            <w:r>
+              <w:rPr>
+                <w:sz w:val="28"/>
+                <w:szCs w:val="28"/>
+              </w:rPr>
+              <w:t>(10)</w:t>
+            </w:r>
+          </w:p>
+        </w:tc>
+        <w:tc>
+          <w:tcPr>
+            <w:tcW w:w="1795" w:type="dxa"/>
+          </w:tcPr>
+          <w:p>
+            <w:pPr>
+              <w:jc w:val="center"/>
+              <w:rPr>
+                <w:sz w:val="28"/>
+                <w:szCs w:val="28"/>
+              </w:rPr>
+            </w:pPr>
+          </w:p>
+        </w:tc>
+        <w:tc>
+          <w:tcPr>
+            <w:tcW w:w="2831" w:type="dxa"/>
+          </w:tcPr>
+          <w:p>
+            <w:pPr>
+              <w:rPr>
+                <w:rFonts w:ascii="Andale Mono" w:eastAsia="Microsoft YaHei" w:hAnsi="Andale Mono"/>
+                <w:sz w:val="18"/>
+                <w:szCs w:val="18"/>
+              </w:rPr>
+            </w:pPr>
+          </w:p>
+        </w:tc>
+        <w:tc>
+          <w:tcPr>
+            <w:tcW w:w="1053" w:type="dxa"/>
+          </w:tcPr>
+          <w:p>
+            <w:pPr>
+              <w:jc w:val="center"/>
+              <w:rPr>
+                <w:sz w:val="28"/>
+                <w:szCs w:val="28"/>
+              </w:rPr>
+            </w:pPr>
+          </w:p>
+        </w:tc>
+        <w:tc>
+          <w:tcPr>
+            <w:tcW w:w="1260" w:type="dxa"/>
+          </w:tcPr>
+          <w:p>
+            <w:pPr>
+              <w:jc w:val="center"/>
+              <w:rPr>
+                <w:sz w:val="28"/>
+                <w:szCs w:val="28"/>
+              </w:rPr>
+            </w:pPr>
+          </w:p>
+        </w:tc>
+        <w:tc>
+          <w:tcPr>
+            <w:tcW w:w="1770" w:type="dxa"/>
+          </w:tcPr>
+          <w:p>
+            <w:pPr>
+              <w:jc w:val="center"/>
+              <w:rPr>
+                <w:sz w:val="28"/>
+                <w:szCs w:val="28"/>
+              </w:rPr>
+            </w:pPr>
+          </w:p>
+        </w:tc>
+      </w:tr>
+      <w:tr>
+        <w:tc>
+          <w:tcPr>
+            <w:tcW w:w="916" w:type="dxa"/>
+          </w:tcPr>
+          <w:p>
+            <w:pPr>
+              <w:jc w:val="center"/>
+              <w:rPr>
+                <w:sz w:val="28"/>
+                <w:szCs w:val="28"/>
+              </w:rPr>
+            </w:pPr>
+            <w:r>
+              <w:rPr>
+                <w:sz w:val="28"/>
+                <w:szCs w:val="28"/>
+              </w:rPr>
+              <w:t>(11)</w:t>
+            </w:r>
+          </w:p>
+        </w:tc>
+        <w:tc>
+          <w:tcPr>
+            <w:tcW w:w="1795" w:type="dxa"/>
+          </w:tcPr>
+          <w:p>
+            <w:pPr>
+              <w:jc w:val="center"/>
+              <w:rPr>
+                <w:sz w:val="28"/>
+                <w:szCs w:val="28"/>
+              </w:rPr>
+            </w:pPr>
+          </w:p>
+        </w:tc>
+        <w:tc>
+          <w:tcPr>
+            <w:tcW w:w="2831" w:type="dxa"/>
+          </w:tcPr>
+          <w:p>
+            <w:pPr>
+              <w:jc w:val="center"/>
+              <w:rPr>
+                <w:rFonts w:ascii="Andale Mono" w:eastAsia="Microsoft YaHei" w:hAnsi="Andale Mono"/>
+                <w:sz w:val="18"/>
+                <w:szCs w:val="18"/>
+              </w:rPr>
+            </w:pPr>
+          </w:p>
+        </w:tc>
+        <w:tc>
+          <w:tcPr>
+            <w:tcW w:w="1053" w:type="dxa"/>
+          </w:tcPr>
+          <w:p>
+            <w:pPr>
+              <w:jc w:val="center"/>
+              <w:rPr>
+                <w:sz w:val="28"/>
+                <w:szCs w:val="28"/>
+              </w:rPr>
+            </w:pPr>
+          </w:p>
+        </w:tc>
+        <w:tc>
+          <w:tcPr>
+            <w:tcW w:w="1260" w:type="dxa"/>
+          </w:tcPr>
+          <w:p>
+            <w:pPr>
+              <w:jc w:val="center"/>
+              <w:rPr>
+                <w:sz w:val="28"/>
+                <w:szCs w:val="28"/>
+              </w:rPr>
+            </w:pPr>
+          </w:p>
+        </w:tc>
+        <w:tc>
+          <w:tcPr>
+            <w:tcW w:w="1770" w:type="dxa"/>
+          </w:tcPr>
+          <w:p>
+            <w:pPr>
+              <w:jc w:val="center"/>
+              <w:rPr>
+                <w:sz w:val="28"/>
+                <w:szCs w:val="28"/>
+              </w:rPr>
+            </w:pPr>
+          </w:p>
+        </w:tc>
+      </w:tr>
+      <w:tr>
+        <w:tc>
+          <w:tcPr>
+            <w:tcW w:w="916" w:type="dxa"/>
+          </w:tcPr>
+          <w:p>
+            <w:pPr>
+              <w:jc w:val="center"/>
+              <w:rPr>
+                <w:sz w:val="28"/>
+                <w:szCs w:val="28"/>
+              </w:rPr>
+            </w:pPr>
+          </w:p>
+        </w:tc>
+        <w:tc>
+          <w:tcPr>
+            <w:tcW w:w="1795" w:type="dxa"/>
+          </w:tcPr>
+          <w:p>
+            <w:pPr>
+              <w:jc w:val="center"/>
+              <w:rPr>
+                <w:sz w:val="28"/>
+                <w:szCs w:val="28"/>
+              </w:rPr>
+            </w:pPr>
+          </w:p>
+        </w:tc>
+        <w:tc>
+          <w:tcPr>
+            <w:tcW w:w="2831" w:type="dxa"/>
+          </w:tcPr>
+          <w:p>
+            <w:pPr>
+              <w:jc w:val="center"/>
+              <w:rPr>
+                <w:rFonts w:ascii="Andale Mono" w:eastAsia="Microsoft YaHei" w:hAnsi="Andale Mono"/>
+                <w:sz w:val="18"/>
+                <w:szCs w:val="18"/>
+              </w:rPr>
+            </w:pPr>
+          </w:p>
+        </w:tc>
+        <w:tc>
+          <w:tcPr>
+            <w:tcW w:w="1053" w:type="dxa"/>
+          </w:tcPr>
+          <w:p>
+            <w:pPr>
+              <w:jc w:val="center"/>
+              <w:rPr>
+                <w:sz w:val="28"/>
+                <w:szCs w:val="28"/>
+              </w:rPr>
+            </w:pPr>
+          </w:p>
+        </w:tc>
+        <w:tc>
+          <w:tcPr>
+            <w:tcW w:w="1260" w:type="dxa"/>
+          </w:tcPr>
+          <w:p>
+            <w:pPr>
+              <w:jc w:val="center"/>
+              <w:rPr>
+                <w:sz w:val="28"/>
+                <w:szCs w:val="28"/>
+              </w:rPr>
+            </w:pPr>
+          </w:p>
+        </w:tc>
+        <w:tc>
+          <w:tcPr>
+            <w:tcW w:w="1770" w:type="dxa"/>
           </w:tcPr>
           <w:p>
             <w:pPr>
@@ -1912,4 +2514,16 @@
     </a:ext>
   </a:extLst>
 </a:theme>
+</file>
+
+<file path=customXml/item1.xml><?xml version="1.0" encoding="utf-8"?>
+<b:Sources xmlns:b="http://schemas.openxmlformats.org/officeDocument/2006/bibliography" xmlns="http://schemas.openxmlformats.org/officeDocument/2006/bibliography" SelectedStyle="/APASixthEditionOfficeOnline.xsl" StyleName="APA" Version="6"/>
+</file>
+
+<file path=customXml/itemProps1.xml><?xml version="1.0" encoding="utf-8"?>
+<ds:datastoreItem xmlns:ds="http://schemas.openxmlformats.org/officeDocument/2006/customXml" ds:itemID="{083D7D08-ED9A-9F40-94B7-6D968423DB82}">
+  <ds:schemaRefs>
+    <ds:schemaRef ds:uri="http://schemas.openxmlformats.org/officeDocument/2006/bibliography"/>
+  </ds:schemaRefs>
+</ds:datastoreItem>
 </file>
</xml_diff>